<commit_message>
Modifiche component diagram. Inizio diagrammi di Gantt
</commit_message>
<xml_diff>
--- a/WordRicevimenti/Capitolo6.docx
+++ b/WordRicevimenti/Capitolo6.docx
@@ -16,19 +16,7 @@
     </w:p>
     <w:p>
       <w:r>
-        <w:t xml:space="preserve">Si </w:t>
-      </w:r>
-      <w:r>
-        <w:t>assume</w:t>
-      </w:r>
-      <w:r>
-        <w:t xml:space="preserve"> che la realizzazione del progetto sia affidata a</w:t>
-      </w:r>
-      <w:r>
-        <w:t>d</w:t>
-      </w:r>
-      <w:r>
-        <w:t xml:space="preserve"> una </w:t>
+        <w:t xml:space="preserve">Si assume che la realizzazione del progetto sia affidata ad una </w:t>
       </w:r>
       <w:r>
         <w:rPr>
@@ -72,26 +60,10 @@
           <w:i/>
           <w:iCs/>
         </w:rPr>
-        <w:t>Progettazione, sviluppo e deployment della piattaform</w:t>
-      </w:r>
-      <w:r>
-        <w:rPr>
-          <w:i/>
-          <w:iCs/>
-        </w:rPr>
-        <w:t xml:space="preserve">a: </w:t>
-      </w:r>
-      <w:r>
-        <w:t>Questa fase riguarda la completa realizzazione del sistema, dalla progettazione</w:t>
-      </w:r>
-      <w:r>
-        <w:t xml:space="preserve"> </w:t>
-      </w:r>
-      <w:r>
-        <w:t>fino alla messa in esercizio</w:t>
-      </w:r>
-      <w:r>
-        <w:t>, la quale avrà</w:t>
+        <w:t xml:space="preserve">Progettazione, sviluppo e deployment della piattaforma: </w:t>
+      </w:r>
+      <w:r>
+        <w:t>Questa fase riguarda la completa realizzazione del sistema, dalla progettazione fino alla messa in esercizio, la quale avrà</w:t>
       </w:r>
       <w:r>
         <w:t xml:space="preserve"> una</w:t>
@@ -136,48 +108,20 @@
         <w:t>Promozione, vendita e mantenimento della piattaforma:</w:t>
       </w:r>
       <w:r>
-        <w:t xml:space="preserve"> Dopo il lancio ufficiale, la piattaforma entrerà in una fase di espansione,</w:t>
+        <w:t xml:space="preserve"> Dopo il lancio ufficiale, la piattaforma entrerà in una fase di espansione, durante la quale saranno attuate attività di supporto e di sviluppo</w:t>
+      </w:r>
+      <w:r>
+        <w:t>, la quale avrà una</w:t>
       </w:r>
       <w:r>
         <w:t xml:space="preserve"> </w:t>
       </w:r>
       <w:r>
-        <w:t>durante la quale saranno attuate attività di supporto e</w:t>
-      </w:r>
-      <w:r>
-        <w:t xml:space="preserve"> di</w:t>
-      </w:r>
-      <w:r>
-        <w:t xml:space="preserve"> sviluppo</w:t>
-      </w:r>
-      <w:r>
-        <w:t>, la quale avrà una</w:t>
-      </w:r>
-      <w:r>
-        <w:t xml:space="preserve"> </w:t>
-      </w:r>
-      <w:r>
-        <w:rPr>
-          <w:b/>
-          <w:bCs/>
-        </w:rPr>
-        <w:t xml:space="preserve">durata di </w:t>
-      </w:r>
-      <w:proofErr w:type="gramStart"/>
-      <w:r>
-        <w:rPr>
-          <w:b/>
-          <w:bCs/>
-        </w:rPr>
-        <w:t>5</w:t>
-      </w:r>
-      <w:proofErr w:type="gramEnd"/>
-      <w:r>
-        <w:rPr>
-          <w:b/>
-          <w:bCs/>
-        </w:rPr>
-        <w:t xml:space="preserve"> anni</w:t>
+        <w:rPr>
+          <w:b/>
+          <w:bCs/>
+        </w:rPr>
+        <w:t>durata di 5 anni</w:t>
       </w:r>
       <w:r>
         <w:t xml:space="preserve">. </w:t>
@@ -185,29 +129,13 @@
     </w:p>
     <w:p>
       <w:r>
-        <w:t xml:space="preserve">Le due fasi del Project Plan, riassunte nel diagramma di GANTT della Tabella 1 hanno come inizio il 1° </w:t>
-      </w:r>
-      <w:proofErr w:type="gramStart"/>
-      <w:r>
-        <w:t>Gennaio</w:t>
-      </w:r>
-      <w:proofErr w:type="gramEnd"/>
-      <w:r>
-        <w:t xml:space="preserve"> del 202</w:t>
+        <w:t>Le due fasi del Project Plan, riassunte nel diagramma di GANTT della Tabella 1 hanno come inizio il 1° Gennaio del 202</w:t>
       </w:r>
       <w:r>
         <w:t>6</w:t>
       </w:r>
       <w:r>
-        <w:t xml:space="preserve">, e come fine il 31 </w:t>
-      </w:r>
-      <w:proofErr w:type="gramStart"/>
-      <w:r>
-        <w:t>Dicembre</w:t>
-      </w:r>
-      <w:proofErr w:type="gramEnd"/>
-      <w:r>
-        <w:t xml:space="preserve"> 203</w:t>
+        <w:t>, e come fine il 31 Dicembre 203</w:t>
       </w:r>
       <w:r>
         <w:t>1</w:t>
@@ -413,13 +341,7 @@
         <w:t>AI Engineer (AIE):</w:t>
       </w:r>
       <w:r>
-        <w:t xml:space="preserve"> </w:t>
-      </w:r>
-      <w:r>
-        <w:t>R</w:t>
-      </w:r>
-      <w:r>
-        <w:t xml:space="preserve">esponsabile della progettazione, dell'addestramento e dell'integrazione di modelli di </w:t>
+        <w:t xml:space="preserve"> Responsabile della progettazione, dell'addestramento e dell'integrazione di modelli di </w:t>
       </w:r>
       <w:r>
         <w:rPr>
@@ -429,28 +351,7 @@
         <w:t>Machine Learning</w:t>
       </w:r>
       <w:r>
-        <w:t xml:space="preserve"> </w:t>
-      </w:r>
-      <w:r>
-        <w:t>e Computer Vision.</w:t>
-      </w:r>
-      <w:r>
-        <w:t xml:space="preserve"> </w:t>
-      </w:r>
-      <w:r>
-        <w:t>L</w:t>
-      </w:r>
-      <w:r>
-        <w:t>'AIE</w:t>
-      </w:r>
-      <w:r>
-        <w:t xml:space="preserve"> c</w:t>
-      </w:r>
-      <w:r>
-        <w:t>ollabora strettamente con il SA per garantire che le soluzioni di IA siano scalabili e performanti, occupandosi non solo dello sviluppo dei modelli, ma anche della pipeline di gestione dei dati e dell'ottimizzazione degli output</w:t>
-      </w:r>
-      <w:r>
-        <w:t>.</w:t>
+        <w:t xml:space="preserve"> e Computer Vision. L'AIE collabora strettamente con il SA per garantire che le soluzioni di IA siano scalabili e performanti, occupandosi non solo dello sviluppo dei modelli, ma anche della pipeline di gestione dei dati e dell'ottimizzazione degli output.</w:t>
       </w:r>
     </w:p>
     <w:p/>
@@ -595,13 +496,7 @@
     </w:p>
     <w:p>
       <w:r>
-        <w:t xml:space="preserve">L'architettura della piattaforma </w:t>
-      </w:r>
-      <w:r>
-        <w:t>è stata delineata adottando un approccio secondo il</w:t>
-      </w:r>
-      <w:r>
-        <w:t xml:space="preserve"> </w:t>
+        <w:t xml:space="preserve">L'architettura della piattaforma è stata delineata adottando un approccio secondo il </w:t>
       </w:r>
       <w:r>
         <w:rPr>
@@ -611,13 +506,7 @@
         <w:t>modello a micro-servizi</w:t>
       </w:r>
       <w:r>
-        <w:t>, mira</w:t>
-      </w:r>
-      <w:r>
-        <w:t>ndo</w:t>
-      </w:r>
-      <w:r>
-        <w:t xml:space="preserve"> a garantire </w:t>
+        <w:t xml:space="preserve">, mirando a garantire </w:t>
       </w:r>
       <w:r>
         <w:rPr>
@@ -647,16 +536,7 @@
         <w:t xml:space="preserve">facilità di manutenzione </w:t>
       </w:r>
       <w:r>
-        <w:t xml:space="preserve">del sistema. Per </w:t>
-      </w:r>
-      <w:r>
-        <w:t>avere una</w:t>
-      </w:r>
-      <w:r>
-        <w:t xml:space="preserve"> migliore comprensione dell'architettura della piattaforma, </w:t>
-      </w:r>
-      <w:r>
-        <w:t>la rappresentazione vede la combinazione di due tipi di diagrammi UML, ovvero:</w:t>
+        <w:t>del sistema. Per avere una migliore comprensione dell'architettura della piattaforma, la rappresentazione vede la combinazione di due tipi di diagrammi UML, ovvero:</w:t>
       </w:r>
     </w:p>
     <w:p>
@@ -813,15 +693,7 @@
     </w:p>
     <w:p>
       <w:r>
-        <w:t xml:space="preserve">Per quanto riguarda il </w:t>
-      </w:r>
-      <w:proofErr w:type="spellStart"/>
-      <w:r>
-        <w:t>frontend</w:t>
-      </w:r>
-      <w:proofErr w:type="spellEnd"/>
-      <w:r>
-        <w:t xml:space="preserve">, si utilizzerà </w:t>
+        <w:t xml:space="preserve">Per quanto riguarda il frontend, si utilizzerà </w:t>
       </w:r>
       <w:r>
         <w:t xml:space="preserve">il framework </w:t>
@@ -856,21 +728,8 @@
         <w:t>Spring Boot</w:t>
       </w:r>
       <w:r>
-        <w:t xml:space="preserve"> per via delle API REST, consentendo una chiara separazione tra </w:t>
-      </w:r>
-      <w:proofErr w:type="spellStart"/>
-      <w:r>
-        <w:t>frontend</w:t>
-      </w:r>
-      <w:proofErr w:type="spellEnd"/>
-      <w:r>
-        <w:t xml:space="preserve"> e </w:t>
-      </w:r>
-      <w:proofErr w:type="spellStart"/>
-      <w:r>
-        <w:t>backend</w:t>
-      </w:r>
-      <w:proofErr w:type="spellEnd"/>
+        <w:t xml:space="preserve"> per via delle API REST, consentendo una chiara separazione tra frontend e backend</w:t>
+      </w:r>
       <w:r>
         <w:t xml:space="preserve">. </w:t>
       </w:r>
@@ -891,21 +750,12 @@
           <w:numId w:val="7"/>
         </w:numPr>
       </w:pPr>
-      <w:proofErr w:type="spellStart"/>
-      <w:r>
-        <w:rPr>
-          <w:b/>
-          <w:bCs/>
-        </w:rPr>
-        <w:t>IntelliJ</w:t>
-      </w:r>
-      <w:proofErr w:type="spellEnd"/>
-      <w:r>
-        <w:rPr>
-          <w:b/>
-          <w:bCs/>
-        </w:rPr>
-        <w:t xml:space="preserve"> IDEA Ultimate</w:t>
+      <w:r>
+        <w:rPr>
+          <w:b/>
+          <w:bCs/>
+        </w:rPr>
+        <w:t>IntelliJ IDEA Ultimate</w:t>
       </w:r>
       <w:r>
         <w:t>:</w:t>
@@ -954,32 +804,17 @@
         <w:t>Entrambi gli strumenti offrono supporto per il testing automatizzato, gestione automatica delle dipendenze</w:t>
       </w:r>
       <w:r>
-        <w:t xml:space="preserve"> ed </w:t>
-      </w:r>
-      <w:r>
-        <w:t>il controllo di versione (VCS)</w:t>
-      </w:r>
-      <w:r>
-        <w:t xml:space="preserve">. </w:t>
+        <w:t xml:space="preserve"> ed il controllo di versione (VCS). </w:t>
       </w:r>
       <w:r>
         <w:t xml:space="preserve">Per quanto concerne quest’ultimo aspetto, uno degli strumenti che verrà impiegato è </w:t>
       </w:r>
-      <w:proofErr w:type="spellStart"/>
-      <w:r>
-        <w:rPr>
-          <w:b/>
-          <w:bCs/>
-        </w:rPr>
-        <w:t>Git</w:t>
-      </w:r>
-      <w:proofErr w:type="spellEnd"/>
-      <w:r>
-        <w:rPr>
-          <w:b/>
-          <w:bCs/>
-        </w:rPr>
-        <w:t xml:space="preserve"> Hub</w:t>
+      <w:r>
+        <w:rPr>
+          <w:b/>
+          <w:bCs/>
+        </w:rPr>
+        <w:t>Git Hub</w:t>
       </w:r>
       <w:r>
         <w:t xml:space="preserve">, </w:t>
@@ -994,15 +829,7 @@
         <w:t xml:space="preserve"> e fluida</w:t>
       </w:r>
       <w:r>
-        <w:t xml:space="preserve"> tra i membri </w:t>
-      </w:r>
-      <w:proofErr w:type="gramStart"/>
-      <w:r>
-        <w:t>del team</w:t>
-      </w:r>
-      <w:proofErr w:type="gramEnd"/>
-      <w:r>
-        <w:t xml:space="preserve"> di sviluppo.</w:t>
+        <w:t xml:space="preserve"> tra i membri del team di sviluppo.</w:t>
       </w:r>
     </w:p>
     <w:p/>
@@ -1265,6 +1092,651 @@
         <w:t>.</w:t>
       </w:r>
     </w:p>
+    <w:p/>
+    <w:p/>
+    <w:p/>
+    <w:tbl>
+      <w:tblPr>
+        <w:tblStyle w:val="Grigliatabella"/>
+        <w:tblW w:w="9778" w:type="dxa"/>
+        <w:tblLook w:val="04A0" w:firstRow="1" w:lastRow="0" w:firstColumn="1" w:lastColumn="0" w:noHBand="0" w:noVBand="1"/>
+      </w:tblPr>
+      <w:tblGrid>
+        <w:gridCol w:w="9778"/>
+      </w:tblGrid>
+      <w:tr>
+        <w:trPr>
+          <w:trHeight w:val="340"/>
+        </w:trPr>
+        <w:tc>
+          <w:tcPr>
+            <w:tcW w:w="9778" w:type="dxa"/>
+          </w:tcPr>
+          <w:p>
+            <w:pPr>
+              <w:rPr>
+                <w:b/>
+                <w:bCs/>
+              </w:rPr>
+            </w:pPr>
+            <w:r>
+              <w:rPr>
+                <w:b/>
+                <w:bCs/>
+              </w:rPr>
+              <w:lastRenderedPageBreak/>
+              <w:t>A Organizzazione del progetto</w:t>
+            </w:r>
+          </w:p>
+        </w:tc>
+      </w:tr>
+      <w:tr>
+        <w:trPr>
+          <w:trHeight w:val="352"/>
+        </w:trPr>
+        <w:tc>
+          <w:tcPr>
+            <w:tcW w:w="9778" w:type="dxa"/>
+          </w:tcPr>
+          <w:p>
+            <w:r>
+              <w:t>A1 Set-up del Progetto</w:t>
+            </w:r>
+          </w:p>
+        </w:tc>
+      </w:tr>
+      <w:tr>
+        <w:trPr>
+          <w:trHeight w:val="340"/>
+        </w:trPr>
+        <w:tc>
+          <w:tcPr>
+            <w:tcW w:w="9778" w:type="dxa"/>
+          </w:tcPr>
+          <w:p>
+            <w:r>
+              <w:t>A2 Gruppi e Ambienti di sviluppo</w:t>
+            </w:r>
+          </w:p>
+        </w:tc>
+      </w:tr>
+      <w:tr>
+        <w:trPr>
+          <w:trHeight w:val="340"/>
+        </w:trPr>
+        <w:tc>
+          <w:tcPr>
+            <w:tcW w:w="9778" w:type="dxa"/>
+          </w:tcPr>
+          <w:p>
+            <w:pPr>
+              <w:rPr>
+                <w:b/>
+                <w:bCs/>
+              </w:rPr>
+            </w:pPr>
+            <w:r>
+              <w:rPr>
+                <w:b/>
+                <w:bCs/>
+              </w:rPr>
+              <w:t>B Sottosistema Back-end</w:t>
+            </w:r>
+          </w:p>
+        </w:tc>
+      </w:tr>
+      <w:tr>
+        <w:trPr>
+          <w:trHeight w:val="340"/>
+        </w:trPr>
+        <w:tc>
+          <w:tcPr>
+            <w:tcW w:w="9778" w:type="dxa"/>
+          </w:tcPr>
+          <w:p>
+            <w:r>
+              <w:t>B1 Gestione dei Database</w:t>
+            </w:r>
+          </w:p>
+        </w:tc>
+      </w:tr>
+      <w:tr>
+        <w:trPr>
+          <w:trHeight w:val="352"/>
+        </w:trPr>
+        <w:tc>
+          <w:tcPr>
+            <w:tcW w:w="9778" w:type="dxa"/>
+          </w:tcPr>
+          <w:p>
+            <w:r>
+              <w:t>B2 Modulo Intelligenza Artificiale</w:t>
+            </w:r>
+          </w:p>
+        </w:tc>
+      </w:tr>
+      <w:tr>
+        <w:trPr>
+          <w:trHeight w:val="352"/>
+        </w:trPr>
+        <w:tc>
+          <w:tcPr>
+            <w:tcW w:w="9778" w:type="dxa"/>
+          </w:tcPr>
+          <w:p>
+            <w:r>
+              <w:t xml:space="preserve">B3 </w:t>
+            </w:r>
+            <w:r>
+              <w:t>Modulo Gestione Transazioni</w:t>
+            </w:r>
+          </w:p>
+        </w:tc>
+      </w:tr>
+      <w:tr>
+        <w:trPr>
+          <w:trHeight w:val="352"/>
+        </w:trPr>
+        <w:tc>
+          <w:tcPr>
+            <w:tcW w:w="9778" w:type="dxa"/>
+          </w:tcPr>
+          <w:p>
+            <w:r>
+              <w:t>B</w:t>
+            </w:r>
+            <w:r>
+              <w:t>4</w:t>
+            </w:r>
+            <w:r>
+              <w:t xml:space="preserve"> Modulo </w:t>
+            </w:r>
+            <w:r>
+              <w:t>Registrazione Riparazione</w:t>
+            </w:r>
+          </w:p>
+        </w:tc>
+      </w:tr>
+      <w:tr>
+        <w:trPr>
+          <w:trHeight w:val="352"/>
+        </w:trPr>
+        <w:tc>
+          <w:tcPr>
+            <w:tcW w:w="9778" w:type="dxa"/>
+          </w:tcPr>
+          <w:p>
+            <w:r>
+              <w:t>B5 Mod</w:t>
+            </w:r>
+            <w:r>
+              <w:t>ulo Emissione Sigillo di Garanzia</w:t>
+            </w:r>
+          </w:p>
+        </w:tc>
+      </w:tr>
+      <w:tr>
+        <w:trPr>
+          <w:trHeight w:val="352"/>
+        </w:trPr>
+        <w:tc>
+          <w:tcPr>
+            <w:tcW w:w="9778" w:type="dxa"/>
+          </w:tcPr>
+          <w:p>
+            <w:r>
+              <w:t>B6 Modulo raccolta feedback</w:t>
+            </w:r>
+          </w:p>
+        </w:tc>
+      </w:tr>
+      <w:tr>
+        <w:trPr>
+          <w:trHeight w:val="352"/>
+        </w:trPr>
+        <w:tc>
+          <w:tcPr>
+            <w:tcW w:w="9778" w:type="dxa"/>
+          </w:tcPr>
+          <w:p>
+            <w:pPr>
+              <w:rPr>
+                <w:b/>
+                <w:bCs/>
+              </w:rPr>
+            </w:pPr>
+            <w:r>
+              <w:rPr>
+                <w:b/>
+                <w:bCs/>
+              </w:rPr>
+              <w:t>C Sottosistema Intermediario</w:t>
+            </w:r>
+          </w:p>
+        </w:tc>
+      </w:tr>
+      <w:tr>
+        <w:trPr>
+          <w:trHeight w:val="352"/>
+        </w:trPr>
+        <w:tc>
+          <w:tcPr>
+            <w:tcW w:w="9778" w:type="dxa"/>
+          </w:tcPr>
+          <w:p>
+            <w:r>
+              <w:t xml:space="preserve">C1 </w:t>
+            </w:r>
+            <w:r>
+              <w:t>Modulo Gestione</w:t>
+            </w:r>
+            <w:r>
+              <w:t xml:space="preserve"> </w:t>
+            </w:r>
+            <w:r>
+              <w:t>B</w:t>
+            </w:r>
+            <w:r>
+              <w:t>lockchain</w:t>
+            </w:r>
+          </w:p>
+        </w:tc>
+      </w:tr>
+      <w:tr>
+        <w:trPr>
+          <w:trHeight w:val="352"/>
+        </w:trPr>
+        <w:tc>
+          <w:tcPr>
+            <w:tcW w:w="9778" w:type="dxa"/>
+          </w:tcPr>
+          <w:p>
+            <w:r>
+              <w:t xml:space="preserve">C2 </w:t>
+            </w:r>
+            <w:r>
+              <w:t xml:space="preserve">Modulo </w:t>
+            </w:r>
+            <w:r>
+              <w:t>Gestione F</w:t>
+            </w:r>
+            <w:r>
+              <w:t>eedback</w:t>
+            </w:r>
+          </w:p>
+        </w:tc>
+      </w:tr>
+      <w:tr>
+        <w:trPr>
+          <w:trHeight w:val="352"/>
+        </w:trPr>
+        <w:tc>
+          <w:tcPr>
+            <w:tcW w:w="9778" w:type="dxa"/>
+          </w:tcPr>
+          <w:p>
+            <w:pPr>
+              <w:rPr>
+                <w:b/>
+                <w:bCs/>
+              </w:rPr>
+            </w:pPr>
+            <w:r>
+              <w:rPr>
+                <w:b/>
+                <w:bCs/>
+              </w:rPr>
+              <w:t>D Sottosistema Produttore</w:t>
+            </w:r>
+          </w:p>
+        </w:tc>
+      </w:tr>
+      <w:tr>
+        <w:trPr>
+          <w:trHeight w:val="352"/>
+        </w:trPr>
+        <w:tc>
+          <w:tcPr>
+            <w:tcW w:w="9778" w:type="dxa"/>
+          </w:tcPr>
+          <w:p>
+            <w:r>
+              <w:t>D1 Modulo di accesso</w:t>
+            </w:r>
+          </w:p>
+        </w:tc>
+      </w:tr>
+      <w:tr>
+        <w:trPr>
+          <w:trHeight w:val="352"/>
+        </w:trPr>
+        <w:tc>
+          <w:tcPr>
+            <w:tcW w:w="9778" w:type="dxa"/>
+          </w:tcPr>
+          <w:p>
+            <w:r>
+              <w:t>D2</w:t>
+            </w:r>
+            <w:r>
+              <w:t xml:space="preserve"> </w:t>
+            </w:r>
+            <w:r>
+              <w:t>Modulo R</w:t>
+            </w:r>
+            <w:r>
+              <w:t xml:space="preserve">egistrazione </w:t>
+            </w:r>
+            <w:r>
+              <w:t>P</w:t>
+            </w:r>
+            <w:r>
+              <w:t xml:space="preserve">rodotti e </w:t>
+            </w:r>
+            <w:r>
+              <w:t>T</w:t>
+            </w:r>
+            <w:r>
+              <w:t>ag ID</w:t>
+            </w:r>
+          </w:p>
+        </w:tc>
+      </w:tr>
+      <w:tr>
+        <w:trPr>
+          <w:trHeight w:val="352"/>
+        </w:trPr>
+        <w:tc>
+          <w:tcPr>
+            <w:tcW w:w="9778" w:type="dxa"/>
+          </w:tcPr>
+          <w:p>
+            <w:r>
+              <w:t xml:space="preserve">D3 </w:t>
+            </w:r>
+            <w:r>
+              <w:t>Modulo G</w:t>
+            </w:r>
+            <w:r>
+              <w:t>estione dati dei prodotti</w:t>
+            </w:r>
+          </w:p>
+        </w:tc>
+      </w:tr>
+      <w:tr>
+        <w:trPr>
+          <w:trHeight w:val="352"/>
+        </w:trPr>
+        <w:tc>
+          <w:tcPr>
+            <w:tcW w:w="9778" w:type="dxa"/>
+          </w:tcPr>
+          <w:p>
+            <w:r>
+              <w:t xml:space="preserve">D4 Modulo invio </w:t>
+            </w:r>
+            <w:r>
+              <w:t>F</w:t>
+            </w:r>
+            <w:r>
+              <w:t>eedback</w:t>
+            </w:r>
+          </w:p>
+        </w:tc>
+      </w:tr>
+      <w:tr>
+        <w:trPr>
+          <w:trHeight w:val="352"/>
+        </w:trPr>
+        <w:tc>
+          <w:tcPr>
+            <w:tcW w:w="9778" w:type="dxa"/>
+          </w:tcPr>
+          <w:p>
+            <w:pPr>
+              <w:rPr>
+                <w:b/>
+                <w:bCs/>
+              </w:rPr>
+            </w:pPr>
+            <w:r>
+              <w:rPr>
+                <w:b/>
+                <w:bCs/>
+              </w:rPr>
+              <w:t xml:space="preserve">E Sottosistema Riparazioni e Certificazioni </w:t>
+            </w:r>
+          </w:p>
+        </w:tc>
+      </w:tr>
+      <w:tr>
+        <w:trPr>
+          <w:trHeight w:val="352"/>
+        </w:trPr>
+        <w:tc>
+          <w:tcPr>
+            <w:tcW w:w="9778" w:type="dxa"/>
+          </w:tcPr>
+          <w:p>
+            <w:r>
+              <w:t>E1 Modulo di accesso</w:t>
+            </w:r>
+          </w:p>
+        </w:tc>
+      </w:tr>
+      <w:tr>
+        <w:trPr>
+          <w:trHeight w:val="352"/>
+        </w:trPr>
+        <w:tc>
+          <w:tcPr>
+            <w:tcW w:w="9778" w:type="dxa"/>
+          </w:tcPr>
+          <w:p>
+            <w:r>
+              <w:t xml:space="preserve">E2 </w:t>
+            </w:r>
+            <w:r>
+              <w:t>Modulo</w:t>
+            </w:r>
+            <w:r>
+              <w:t xml:space="preserve"> </w:t>
+            </w:r>
+            <w:r>
+              <w:t>R</w:t>
+            </w:r>
+            <w:r>
+              <w:t>iparazioni</w:t>
+            </w:r>
+          </w:p>
+        </w:tc>
+      </w:tr>
+      <w:tr>
+        <w:trPr>
+          <w:trHeight w:val="352"/>
+        </w:trPr>
+        <w:tc>
+          <w:tcPr>
+            <w:tcW w:w="9778" w:type="dxa"/>
+          </w:tcPr>
+          <w:p>
+            <w:r>
+              <w:t xml:space="preserve">E3 </w:t>
+            </w:r>
+            <w:r>
+              <w:t xml:space="preserve">Modulo </w:t>
+            </w:r>
+            <w:r>
+              <w:t>Certificazioni</w:t>
+            </w:r>
+          </w:p>
+        </w:tc>
+      </w:tr>
+      <w:tr>
+        <w:trPr>
+          <w:trHeight w:val="352"/>
+        </w:trPr>
+        <w:tc>
+          <w:tcPr>
+            <w:tcW w:w="9778" w:type="dxa"/>
+          </w:tcPr>
+          <w:p>
+            <w:pPr>
+              <w:rPr>
+                <w:b/>
+                <w:bCs/>
+              </w:rPr>
+            </w:pPr>
+            <w:r>
+              <w:rPr>
+                <w:b/>
+                <w:bCs/>
+              </w:rPr>
+              <w:t>F Sottosistema Front-End</w:t>
+            </w:r>
+          </w:p>
+        </w:tc>
+      </w:tr>
+      <w:tr>
+        <w:trPr>
+          <w:trHeight w:val="352"/>
+        </w:trPr>
+        <w:tc>
+          <w:tcPr>
+            <w:tcW w:w="9778" w:type="dxa"/>
+          </w:tcPr>
+          <w:p>
+            <w:r>
+              <w:t>F1 Modulo di accesso</w:t>
+            </w:r>
+          </w:p>
+        </w:tc>
+      </w:tr>
+      <w:tr>
+        <w:trPr>
+          <w:trHeight w:val="352"/>
+        </w:trPr>
+        <w:tc>
+          <w:tcPr>
+            <w:tcW w:w="9778" w:type="dxa"/>
+          </w:tcPr>
+          <w:p>
+            <w:r>
+              <w:t xml:space="preserve">F2 </w:t>
+            </w:r>
+            <w:r>
+              <w:t xml:space="preserve">Modulo </w:t>
+            </w:r>
+            <w:r>
+              <w:t>Cliente</w:t>
+            </w:r>
+          </w:p>
+        </w:tc>
+      </w:tr>
+      <w:tr>
+        <w:trPr>
+          <w:trHeight w:val="352"/>
+        </w:trPr>
+        <w:tc>
+          <w:tcPr>
+            <w:tcW w:w="9778" w:type="dxa"/>
+          </w:tcPr>
+          <w:p>
+            <w:r>
+              <w:t>F4 Modulo Vendita</w:t>
+            </w:r>
+          </w:p>
+        </w:tc>
+      </w:tr>
+      <w:tr>
+        <w:trPr>
+          <w:trHeight w:val="352"/>
+        </w:trPr>
+        <w:tc>
+          <w:tcPr>
+            <w:tcW w:w="9778" w:type="dxa"/>
+          </w:tcPr>
+          <w:p>
+            <w:pPr>
+              <w:tabs>
+                <w:tab w:val="left" w:pos="3833"/>
+              </w:tabs>
+            </w:pPr>
+            <w:r>
+              <w:t>F</w:t>
+            </w:r>
+            <w:r>
+              <w:t>5</w:t>
+            </w:r>
+            <w:r>
+              <w:t xml:space="preserve"> </w:t>
+            </w:r>
+            <w:r>
+              <w:t>Modulo Acquisto</w:t>
+            </w:r>
+            <w:r>
+              <w:t xml:space="preserve"> Cliente</w:t>
+            </w:r>
+          </w:p>
+        </w:tc>
+      </w:tr>
+      <w:tr>
+        <w:trPr>
+          <w:trHeight w:val="352"/>
+        </w:trPr>
+        <w:tc>
+          <w:tcPr>
+            <w:tcW w:w="9778" w:type="dxa"/>
+          </w:tcPr>
+          <w:p>
+            <w:pPr>
+              <w:rPr>
+                <w:b/>
+                <w:bCs/>
+              </w:rPr>
+            </w:pPr>
+            <w:r>
+              <w:rPr>
+                <w:b/>
+                <w:bCs/>
+              </w:rPr>
+              <w:t>G Integrazione/Testing complessivo e Deployment</w:t>
+            </w:r>
+          </w:p>
+        </w:tc>
+      </w:tr>
+      <w:tr>
+        <w:trPr>
+          <w:trHeight w:val="352"/>
+        </w:trPr>
+        <w:tc>
+          <w:tcPr>
+            <w:tcW w:w="9778" w:type="dxa"/>
+          </w:tcPr>
+          <w:p>
+            <w:r>
+              <w:t>G1 Integrazione/Testing complessivo</w:t>
+            </w:r>
+          </w:p>
+        </w:tc>
+      </w:tr>
+      <w:tr>
+        <w:trPr>
+          <w:trHeight w:val="352"/>
+        </w:trPr>
+        <w:tc>
+          <w:tcPr>
+            <w:tcW w:w="9778" w:type="dxa"/>
+          </w:tcPr>
+          <w:p>
+            <w:r>
+              <w:t>G2 Deployment</w:t>
+            </w:r>
+          </w:p>
+        </w:tc>
+      </w:tr>
+    </w:tbl>
+    <w:p/>
     <w:sectPr>
       <w:pgSz w:w="11906" w:h="16838"/>
       <w:pgMar w:top="1417" w:right="1134" w:bottom="1134" w:left="1134" w:header="708" w:footer="708" w:gutter="0"/>
@@ -2314,6 +2786,7 @@
   <w:style w:type="paragraph" w:default="1" w:styleId="Normale">
     <w:name w:val="Normal"/>
     <w:qFormat/>
+    <w:rsid w:val="00457EB8"/>
   </w:style>
   <w:style w:type="paragraph" w:styleId="Titolo1">
     <w:name w:val="heading 1"/>
@@ -2848,6 +3321,25 @@
       <w14:ligatures w14:val="none"/>
     </w:rPr>
   </w:style>
+  <w:style w:type="table" w:styleId="Grigliatabella">
+    <w:name w:val="Table Grid"/>
+    <w:basedOn w:val="Tabellanormale"/>
+    <w:uiPriority w:val="39"/>
+    <w:rsid w:val="00091154"/>
+    <w:pPr>
+      <w:spacing w:after="0" w:line="240" w:lineRule="auto"/>
+    </w:pPr>
+    <w:tblPr>
+      <w:tblBorders>
+        <w:top w:val="single" w:sz="4" w:space="0" w:color="auto"/>
+        <w:left w:val="single" w:sz="4" w:space="0" w:color="auto"/>
+        <w:bottom w:val="single" w:sz="4" w:space="0" w:color="auto"/>
+        <w:right w:val="single" w:sz="4" w:space="0" w:color="auto"/>
+        <w:insideH w:val="single" w:sz="4" w:space="0" w:color="auto"/>
+        <w:insideV w:val="single" w:sz="4" w:space="0" w:color="auto"/>
+      </w:tblBorders>
+    </w:tblPr>
+  </w:style>
 </w:styles>
 </file>
 

</xml_diff>

<commit_message>
Fine capitolo 6 project plan
</commit_message>
<xml_diff>
--- a/WordRicevimenti/Capitolo6.docx
+++ b/WordRicevimenti/Capitolo6.docx
@@ -121,7 +121,23 @@
           <w:b/>
           <w:bCs/>
         </w:rPr>
-        <w:t>durata di 5 anni</w:t>
+        <w:t xml:space="preserve">durata di </w:t>
+      </w:r>
+      <w:proofErr w:type="gramStart"/>
+      <w:r>
+        <w:rPr>
+          <w:b/>
+          <w:bCs/>
+        </w:rPr>
+        <w:t>5</w:t>
+      </w:r>
+      <w:proofErr w:type="gramEnd"/>
+      <w:r>
+        <w:rPr>
+          <w:b/>
+          <w:bCs/>
+        </w:rPr>
+        <w:t xml:space="preserve"> anni</w:t>
       </w:r>
       <w:r>
         <w:t xml:space="preserve">. </w:t>
@@ -129,13 +145,29 @@
     </w:p>
     <w:p>
       <w:r>
-        <w:t>Le due fasi del Project Plan, riassunte nel diagramma di GANTT della Tabella 1 hanno come inizio il 1° Gennaio del 202</w:t>
+        <w:t xml:space="preserve">Le due fasi del Project Plan, riassunte nel diagramma di GANTT della Tabella 1 hanno come inizio il 1° </w:t>
+      </w:r>
+      <w:proofErr w:type="gramStart"/>
+      <w:r>
+        <w:t>Gennaio</w:t>
+      </w:r>
+      <w:proofErr w:type="gramEnd"/>
+      <w:r>
+        <w:t xml:space="preserve"> del 202</w:t>
       </w:r>
       <w:r>
         <w:t>6</w:t>
       </w:r>
       <w:r>
-        <w:t>, e come fine il 31 Dicembre 203</w:t>
+        <w:t xml:space="preserve">, e come fine il 31 </w:t>
+      </w:r>
+      <w:proofErr w:type="gramStart"/>
+      <w:r>
+        <w:t>Dicembre</w:t>
+      </w:r>
+      <w:proofErr w:type="gramEnd"/>
+      <w:r>
+        <w:t xml:space="preserve"> 203</w:t>
       </w:r>
       <w:r>
         <w:t>1</w:t>
@@ -693,7 +725,15 @@
     </w:p>
     <w:p>
       <w:r>
-        <w:t xml:space="preserve">Per quanto riguarda il frontend, si utilizzerà </w:t>
+        <w:t xml:space="preserve">Per quanto riguarda il </w:t>
+      </w:r>
+      <w:proofErr w:type="spellStart"/>
+      <w:r>
+        <w:t>frontend</w:t>
+      </w:r>
+      <w:proofErr w:type="spellEnd"/>
+      <w:r>
+        <w:t xml:space="preserve">, si utilizzerà </w:t>
       </w:r>
       <w:r>
         <w:t xml:space="preserve">il framework </w:t>
@@ -728,8 +768,21 @@
         <w:t>Spring Boot</w:t>
       </w:r>
       <w:r>
-        <w:t xml:space="preserve"> per via delle API REST, consentendo una chiara separazione tra frontend e backend</w:t>
-      </w:r>
+        <w:t xml:space="preserve"> per via delle API REST, consentendo una chiara separazione tra </w:t>
+      </w:r>
+      <w:proofErr w:type="spellStart"/>
+      <w:r>
+        <w:t>frontend</w:t>
+      </w:r>
+      <w:proofErr w:type="spellEnd"/>
+      <w:r>
+        <w:t xml:space="preserve"> e </w:t>
+      </w:r>
+      <w:proofErr w:type="spellStart"/>
+      <w:r>
+        <w:t>backend</w:t>
+      </w:r>
+      <w:proofErr w:type="spellEnd"/>
       <w:r>
         <w:t xml:space="preserve">. </w:t>
       </w:r>
@@ -750,12 +803,21 @@
           <w:numId w:val="7"/>
         </w:numPr>
       </w:pPr>
-      <w:r>
-        <w:rPr>
-          <w:b/>
-          <w:bCs/>
-        </w:rPr>
-        <w:t>IntelliJ IDEA Ultimate</w:t>
+      <w:proofErr w:type="spellStart"/>
+      <w:r>
+        <w:rPr>
+          <w:b/>
+          <w:bCs/>
+        </w:rPr>
+        <w:t>IntelliJ</w:t>
+      </w:r>
+      <w:proofErr w:type="spellEnd"/>
+      <w:r>
+        <w:rPr>
+          <w:b/>
+          <w:bCs/>
+        </w:rPr>
+        <w:t xml:space="preserve"> IDEA Ultimate</w:t>
       </w:r>
       <w:r>
         <w:t>:</w:t>
@@ -809,12 +871,21 @@
       <w:r>
         <w:t xml:space="preserve">Per quanto concerne quest’ultimo aspetto, uno degli strumenti che verrà impiegato è </w:t>
       </w:r>
-      <w:r>
-        <w:rPr>
-          <w:b/>
-          <w:bCs/>
-        </w:rPr>
-        <w:t>Git Hub</w:t>
+      <w:proofErr w:type="spellStart"/>
+      <w:r>
+        <w:rPr>
+          <w:b/>
+          <w:bCs/>
+        </w:rPr>
+        <w:t>Git</w:t>
+      </w:r>
+      <w:proofErr w:type="spellEnd"/>
+      <w:r>
+        <w:rPr>
+          <w:b/>
+          <w:bCs/>
+        </w:rPr>
+        <w:t xml:space="preserve"> Hub</w:t>
       </w:r>
       <w:r>
         <w:t xml:space="preserve">, </w:t>
@@ -829,7 +900,15 @@
         <w:t xml:space="preserve"> e fluida</w:t>
       </w:r>
       <w:r>
-        <w:t xml:space="preserve"> tra i membri del team di sviluppo.</w:t>
+        <w:t xml:space="preserve"> tra i membri </w:t>
+      </w:r>
+      <w:proofErr w:type="gramStart"/>
+      <w:r>
+        <w:t>del team</w:t>
+      </w:r>
+      <w:proofErr w:type="gramEnd"/>
+      <w:r>
+        <w:t xml:space="preserve"> di sviluppo.</w:t>
       </w:r>
     </w:p>
     <w:p/>
@@ -1092,650 +1171,987 @@
         <w:t>.</w:t>
       </w:r>
     </w:p>
-    <w:p/>
-    <w:p/>
+    <w:p>
+      <w:pPr>
+        <w:pStyle w:val="Titolo1"/>
+      </w:pPr>
+    </w:p>
     <w:p/>
     <w:tbl>
       <w:tblPr>
         <w:tblStyle w:val="Grigliatabella"/>
-        <w:tblW w:w="9778" w:type="dxa"/>
+        <w:tblW w:w="0" w:type="auto"/>
         <w:tblLook w:val="04A0" w:firstRow="1" w:lastRow="0" w:firstColumn="1" w:lastColumn="0" w:noHBand="0" w:noVBand="1"/>
       </w:tblPr>
       <w:tblGrid>
-        <w:gridCol w:w="9778"/>
+        <w:gridCol w:w="4320"/>
+        <w:gridCol w:w="4320"/>
       </w:tblGrid>
       <w:tr>
-        <w:trPr>
-          <w:trHeight w:val="340"/>
-        </w:trPr>
-        <w:tc>
-          <w:tcPr>
-            <w:tcW w:w="9778" w:type="dxa"/>
-          </w:tcPr>
-          <w:p>
-            <w:pPr>
-              <w:rPr>
+        <w:tc>
+          <w:tcPr>
+            <w:tcW w:w="4320" w:type="dxa"/>
+          </w:tcPr>
+          <w:p>
+            <w:pPr>
+              <w:jc w:val="center"/>
+              <w:rPr>
+                <w:rFonts w:ascii="Times New Roman" w:hAnsi="Times New Roman" w:cs="Times New Roman"/>
+              </w:rPr>
+            </w:pPr>
+            <w:r>
+              <w:rPr>
+                <w:rFonts w:ascii="Times New Roman" w:hAnsi="Times New Roman" w:cs="Times New Roman"/>
+              </w:rPr>
+              <w:lastRenderedPageBreak/>
+              <w:t>Task</w:t>
+            </w:r>
+          </w:p>
+        </w:tc>
+        <w:tc>
+          <w:tcPr>
+            <w:tcW w:w="4320" w:type="dxa"/>
+          </w:tcPr>
+          <w:p>
+            <w:pPr>
+              <w:jc w:val="center"/>
+              <w:rPr>
+                <w:rFonts w:ascii="Times New Roman" w:hAnsi="Times New Roman" w:cs="Times New Roman"/>
+              </w:rPr>
+            </w:pPr>
+            <w:r>
+              <w:rPr>
+                <w:rFonts w:ascii="Times New Roman" w:hAnsi="Times New Roman" w:cs="Times New Roman"/>
+              </w:rPr>
+              <w:t>Sub task</w:t>
+            </w:r>
+          </w:p>
+        </w:tc>
+      </w:tr>
+      <w:tr>
+        <w:tc>
+          <w:tcPr>
+            <w:tcW w:w="4320" w:type="dxa"/>
+            <w:vMerge w:val="restart"/>
+          </w:tcPr>
+          <w:p>
+            <w:pPr>
+              <w:jc w:val="center"/>
+              <w:rPr>
+                <w:rFonts w:ascii="Times New Roman" w:hAnsi="Times New Roman" w:cs="Times New Roman"/>
                 <w:b/>
                 <w:bCs/>
               </w:rPr>
             </w:pPr>
             <w:r>
               <w:rPr>
+                <w:rFonts w:ascii="Times New Roman" w:hAnsi="Times New Roman" w:cs="Times New Roman"/>
                 <w:b/>
                 <w:bCs/>
               </w:rPr>
-              <w:lastRenderedPageBreak/>
-              <w:t>A Organizzazione del progetto</w:t>
+              <w:t>A Organizzazione Progetto</w:t>
+            </w:r>
+          </w:p>
+        </w:tc>
+        <w:tc>
+          <w:tcPr>
+            <w:tcW w:w="4320" w:type="dxa"/>
+          </w:tcPr>
+          <w:p>
+            <w:pPr>
+              <w:jc w:val="both"/>
+              <w:rPr>
+                <w:rFonts w:ascii="Times New Roman" w:hAnsi="Times New Roman" w:cs="Times New Roman"/>
+              </w:rPr>
+            </w:pPr>
+            <w:r>
+              <w:rPr>
+                <w:rFonts w:ascii="Times New Roman" w:hAnsi="Times New Roman" w:cs="Times New Roman"/>
+              </w:rPr>
+              <w:t>A1</w:t>
+            </w:r>
+            <w:r>
+              <w:rPr>
+                <w:rFonts w:ascii="Times New Roman" w:hAnsi="Times New Roman" w:cs="Times New Roman"/>
+              </w:rPr>
+              <w:t xml:space="preserve"> </w:t>
+            </w:r>
+            <w:r>
+              <w:rPr>
+                <w:rFonts w:ascii="Times New Roman" w:hAnsi="Times New Roman" w:cs="Times New Roman"/>
+              </w:rPr>
+              <w:t>Set-up del Progetto</w:t>
             </w:r>
           </w:p>
         </w:tc>
       </w:tr>
       <w:tr>
-        <w:trPr>
-          <w:trHeight w:val="352"/>
-        </w:trPr>
-        <w:tc>
-          <w:tcPr>
-            <w:tcW w:w="9778" w:type="dxa"/>
-          </w:tcPr>
-          <w:p>
-            <w:r>
-              <w:t>A1 Set-up del Progetto</w:t>
+        <w:tc>
+          <w:tcPr>
+            <w:tcW w:w="4320" w:type="dxa"/>
+            <w:vMerge/>
+          </w:tcPr>
+          <w:p>
+            <w:pPr>
+              <w:jc w:val="center"/>
+              <w:rPr>
+                <w:rFonts w:ascii="Times New Roman" w:hAnsi="Times New Roman" w:cs="Times New Roman"/>
+                <w:b/>
+                <w:bCs/>
+              </w:rPr>
+            </w:pPr>
+          </w:p>
+        </w:tc>
+        <w:tc>
+          <w:tcPr>
+            <w:tcW w:w="4320" w:type="dxa"/>
+          </w:tcPr>
+          <w:p>
+            <w:pPr>
+              <w:jc w:val="both"/>
+              <w:rPr>
+                <w:rFonts w:ascii="Times New Roman" w:hAnsi="Times New Roman" w:cs="Times New Roman"/>
+              </w:rPr>
+            </w:pPr>
+            <w:r>
+              <w:rPr>
+                <w:rFonts w:ascii="Times New Roman" w:hAnsi="Times New Roman" w:cs="Times New Roman"/>
+              </w:rPr>
+              <w:t>A2 Gruppi e Ambiente di Sviluppo</w:t>
             </w:r>
           </w:p>
         </w:tc>
       </w:tr>
       <w:tr>
-        <w:trPr>
-          <w:trHeight w:val="340"/>
-        </w:trPr>
-        <w:tc>
-          <w:tcPr>
-            <w:tcW w:w="9778" w:type="dxa"/>
-          </w:tcPr>
-          <w:p>
-            <w:r>
-              <w:t>A2 Gruppi e Ambienti di sviluppo</w:t>
+        <w:tc>
+          <w:tcPr>
+            <w:tcW w:w="4320" w:type="dxa"/>
+            <w:vMerge w:val="restart"/>
+          </w:tcPr>
+          <w:p>
+            <w:pPr>
+              <w:jc w:val="center"/>
+              <w:rPr>
+                <w:rFonts w:ascii="Times New Roman" w:hAnsi="Times New Roman" w:cs="Times New Roman"/>
+                <w:b/>
+                <w:bCs/>
+              </w:rPr>
+            </w:pPr>
+            <w:r>
+              <w:rPr>
+                <w:rFonts w:ascii="Times New Roman" w:hAnsi="Times New Roman" w:cs="Times New Roman"/>
+                <w:b/>
+                <w:bCs/>
+              </w:rPr>
+              <w:t>B Sottosistema Back-End</w:t>
+            </w:r>
+          </w:p>
+        </w:tc>
+        <w:tc>
+          <w:tcPr>
+            <w:tcW w:w="4320" w:type="dxa"/>
+          </w:tcPr>
+          <w:p>
+            <w:pPr>
+              <w:jc w:val="both"/>
+              <w:rPr>
+                <w:rFonts w:ascii="Times New Roman" w:hAnsi="Times New Roman" w:cs="Times New Roman"/>
+              </w:rPr>
+            </w:pPr>
+            <w:r>
+              <w:rPr>
+                <w:rFonts w:ascii="Times New Roman" w:hAnsi="Times New Roman" w:cs="Times New Roman"/>
+              </w:rPr>
+              <w:t>B1</w:t>
+            </w:r>
+            <w:r>
+              <w:rPr>
+                <w:rFonts w:ascii="Times New Roman" w:hAnsi="Times New Roman" w:cs="Times New Roman"/>
+              </w:rPr>
+              <w:t xml:space="preserve"> </w:t>
+            </w:r>
+            <w:r>
+              <w:rPr>
+                <w:rFonts w:ascii="Times New Roman" w:hAnsi="Times New Roman" w:cs="Times New Roman"/>
+              </w:rPr>
+              <w:t>Gestione dei Database</w:t>
             </w:r>
           </w:p>
         </w:tc>
       </w:tr>
       <w:tr>
-        <w:trPr>
-          <w:trHeight w:val="340"/>
-        </w:trPr>
-        <w:tc>
-          <w:tcPr>
-            <w:tcW w:w="9778" w:type="dxa"/>
-          </w:tcPr>
-          <w:p>
-            <w:pPr>
-              <w:rPr>
+        <w:tc>
+          <w:tcPr>
+            <w:tcW w:w="4320" w:type="dxa"/>
+            <w:vMerge/>
+          </w:tcPr>
+          <w:p>
+            <w:pPr>
+              <w:jc w:val="center"/>
+              <w:rPr>
+                <w:rFonts w:ascii="Times New Roman" w:hAnsi="Times New Roman" w:cs="Times New Roman"/>
                 <w:b/>
                 <w:bCs/>
               </w:rPr>
             </w:pPr>
-            <w:r>
-              <w:rPr>
+          </w:p>
+        </w:tc>
+        <w:tc>
+          <w:tcPr>
+            <w:tcW w:w="4320" w:type="dxa"/>
+          </w:tcPr>
+          <w:p>
+            <w:pPr>
+              <w:jc w:val="both"/>
+              <w:rPr>
+                <w:rFonts w:ascii="Times New Roman" w:hAnsi="Times New Roman" w:cs="Times New Roman"/>
+              </w:rPr>
+            </w:pPr>
+            <w:r>
+              <w:rPr>
+                <w:rFonts w:ascii="Times New Roman" w:hAnsi="Times New Roman" w:cs="Times New Roman"/>
+              </w:rPr>
+              <w:t>B2</w:t>
+            </w:r>
+            <w:r>
+              <w:rPr>
+                <w:rFonts w:ascii="Times New Roman" w:hAnsi="Times New Roman" w:cs="Times New Roman"/>
+              </w:rPr>
+              <w:t xml:space="preserve"> </w:t>
+            </w:r>
+            <w:r>
+              <w:rPr>
+                <w:rFonts w:ascii="Times New Roman" w:hAnsi="Times New Roman" w:cs="Times New Roman"/>
+              </w:rPr>
+              <w:t>Modulo Intelligenza Artificiale</w:t>
+            </w:r>
+          </w:p>
+        </w:tc>
+      </w:tr>
+      <w:tr>
+        <w:tc>
+          <w:tcPr>
+            <w:tcW w:w="4320" w:type="dxa"/>
+            <w:vMerge/>
+          </w:tcPr>
+          <w:p>
+            <w:pPr>
+              <w:jc w:val="center"/>
+              <w:rPr>
+                <w:rFonts w:ascii="Times New Roman" w:hAnsi="Times New Roman" w:cs="Times New Roman"/>
                 <w:b/>
                 <w:bCs/>
               </w:rPr>
-              <w:t>B Sottosistema Back-end</w:t>
+            </w:pPr>
+          </w:p>
+        </w:tc>
+        <w:tc>
+          <w:tcPr>
+            <w:tcW w:w="4320" w:type="dxa"/>
+          </w:tcPr>
+          <w:p>
+            <w:pPr>
+              <w:jc w:val="both"/>
+              <w:rPr>
+                <w:rFonts w:ascii="Times New Roman" w:hAnsi="Times New Roman" w:cs="Times New Roman"/>
+              </w:rPr>
+            </w:pPr>
+            <w:r>
+              <w:rPr>
+                <w:rFonts w:ascii="Times New Roman" w:hAnsi="Times New Roman" w:cs="Times New Roman"/>
+              </w:rPr>
+              <w:t>B3</w:t>
+            </w:r>
+            <w:r>
+              <w:rPr>
+                <w:rFonts w:ascii="Times New Roman" w:hAnsi="Times New Roman" w:cs="Times New Roman"/>
+              </w:rPr>
+              <w:t xml:space="preserve"> </w:t>
+            </w:r>
+            <w:r>
+              <w:rPr>
+                <w:rFonts w:ascii="Times New Roman" w:hAnsi="Times New Roman" w:cs="Times New Roman"/>
+              </w:rPr>
+              <w:t>Modulo Gestione Transazioni</w:t>
             </w:r>
           </w:p>
         </w:tc>
       </w:tr>
       <w:tr>
-        <w:trPr>
-          <w:trHeight w:val="340"/>
-        </w:trPr>
-        <w:tc>
-          <w:tcPr>
-            <w:tcW w:w="9778" w:type="dxa"/>
-          </w:tcPr>
-          <w:p>
-            <w:r>
-              <w:t>B1 Gestione dei Database</w:t>
+        <w:tc>
+          <w:tcPr>
+            <w:tcW w:w="4320" w:type="dxa"/>
+            <w:vMerge/>
+          </w:tcPr>
+          <w:p>
+            <w:pPr>
+              <w:jc w:val="center"/>
+              <w:rPr>
+                <w:rFonts w:ascii="Times New Roman" w:hAnsi="Times New Roman" w:cs="Times New Roman"/>
+                <w:b/>
+                <w:bCs/>
+              </w:rPr>
+            </w:pPr>
+          </w:p>
+        </w:tc>
+        <w:tc>
+          <w:tcPr>
+            <w:tcW w:w="4320" w:type="dxa"/>
+          </w:tcPr>
+          <w:p>
+            <w:pPr>
+              <w:jc w:val="both"/>
+              <w:rPr>
+                <w:rFonts w:ascii="Times New Roman" w:hAnsi="Times New Roman" w:cs="Times New Roman"/>
+              </w:rPr>
+            </w:pPr>
+            <w:r>
+              <w:rPr>
+                <w:rFonts w:ascii="Times New Roman" w:hAnsi="Times New Roman" w:cs="Times New Roman"/>
+              </w:rPr>
+              <w:t>B4</w:t>
+            </w:r>
+            <w:r>
+              <w:rPr>
+                <w:rFonts w:ascii="Times New Roman" w:hAnsi="Times New Roman" w:cs="Times New Roman"/>
+              </w:rPr>
+              <w:t xml:space="preserve"> </w:t>
+            </w:r>
+            <w:r>
+              <w:rPr>
+                <w:rFonts w:ascii="Times New Roman" w:hAnsi="Times New Roman" w:cs="Times New Roman"/>
+              </w:rPr>
+              <w:t>Modulo Operazioni Applicativi</w:t>
             </w:r>
           </w:p>
         </w:tc>
       </w:tr>
       <w:tr>
-        <w:trPr>
-          <w:trHeight w:val="352"/>
-        </w:trPr>
-        <w:tc>
-          <w:tcPr>
-            <w:tcW w:w="9778" w:type="dxa"/>
-          </w:tcPr>
-          <w:p>
-            <w:r>
-              <w:t>B2 Modulo Intelligenza Artificiale</w:t>
+        <w:tc>
+          <w:tcPr>
+            <w:tcW w:w="4320" w:type="dxa"/>
+            <w:vMerge/>
+          </w:tcPr>
+          <w:p>
+            <w:pPr>
+              <w:jc w:val="center"/>
+              <w:rPr>
+                <w:rFonts w:ascii="Times New Roman" w:hAnsi="Times New Roman" w:cs="Times New Roman"/>
+                <w:b/>
+                <w:bCs/>
+              </w:rPr>
+            </w:pPr>
+          </w:p>
+        </w:tc>
+        <w:tc>
+          <w:tcPr>
+            <w:tcW w:w="4320" w:type="dxa"/>
+          </w:tcPr>
+          <w:p>
+            <w:pPr>
+              <w:jc w:val="both"/>
+              <w:rPr>
+                <w:rFonts w:ascii="Times New Roman" w:hAnsi="Times New Roman" w:cs="Times New Roman"/>
+              </w:rPr>
+            </w:pPr>
+            <w:r>
+              <w:rPr>
+                <w:rFonts w:ascii="Times New Roman" w:hAnsi="Times New Roman" w:cs="Times New Roman"/>
+              </w:rPr>
+              <w:t>B5</w:t>
+            </w:r>
+            <w:r>
+              <w:rPr>
+                <w:rFonts w:ascii="Times New Roman" w:hAnsi="Times New Roman" w:cs="Times New Roman"/>
+              </w:rPr>
+              <w:t xml:space="preserve"> </w:t>
+            </w:r>
+            <w:r>
+              <w:rPr>
+                <w:rFonts w:ascii="Times New Roman" w:hAnsi="Times New Roman" w:cs="Times New Roman"/>
+              </w:rPr>
+              <w:t>Modulo Raccolta Feedback</w:t>
             </w:r>
           </w:p>
         </w:tc>
       </w:tr>
       <w:tr>
-        <w:trPr>
-          <w:trHeight w:val="352"/>
-        </w:trPr>
-        <w:tc>
-          <w:tcPr>
-            <w:tcW w:w="9778" w:type="dxa"/>
-          </w:tcPr>
-          <w:p>
-            <w:r>
-              <w:t xml:space="preserve">B3 </w:t>
-            </w:r>
-            <w:r>
-              <w:t>Modulo Gestione Transazioni</w:t>
+        <w:tc>
+          <w:tcPr>
+            <w:tcW w:w="4320" w:type="dxa"/>
+            <w:vMerge w:val="restart"/>
+          </w:tcPr>
+          <w:p>
+            <w:pPr>
+              <w:jc w:val="center"/>
+              <w:rPr>
+                <w:rFonts w:ascii="Times New Roman" w:hAnsi="Times New Roman" w:cs="Times New Roman"/>
+                <w:b/>
+                <w:bCs/>
+              </w:rPr>
+            </w:pPr>
+            <w:r>
+              <w:rPr>
+                <w:rFonts w:ascii="Times New Roman" w:hAnsi="Times New Roman" w:cs="Times New Roman"/>
+                <w:b/>
+                <w:bCs/>
+              </w:rPr>
+              <w:t>C Sottosistema Produttore</w:t>
+            </w:r>
+          </w:p>
+        </w:tc>
+        <w:tc>
+          <w:tcPr>
+            <w:tcW w:w="4320" w:type="dxa"/>
+          </w:tcPr>
+          <w:p>
+            <w:pPr>
+              <w:jc w:val="both"/>
+              <w:rPr>
+                <w:rFonts w:ascii="Times New Roman" w:hAnsi="Times New Roman" w:cs="Times New Roman"/>
+              </w:rPr>
+            </w:pPr>
+            <w:r>
+              <w:rPr>
+                <w:rFonts w:ascii="Times New Roman" w:hAnsi="Times New Roman" w:cs="Times New Roman"/>
+              </w:rPr>
+              <w:t>C1</w:t>
+            </w:r>
+            <w:r>
+              <w:rPr>
+                <w:rFonts w:ascii="Times New Roman" w:hAnsi="Times New Roman" w:cs="Times New Roman"/>
+              </w:rPr>
+              <w:t xml:space="preserve"> </w:t>
+            </w:r>
+            <w:r>
+              <w:rPr>
+                <w:rFonts w:ascii="Times New Roman" w:hAnsi="Times New Roman" w:cs="Times New Roman"/>
+              </w:rPr>
+              <w:t>Modulo di Accesso</w:t>
             </w:r>
           </w:p>
         </w:tc>
       </w:tr>
       <w:tr>
-        <w:trPr>
-          <w:trHeight w:val="352"/>
-        </w:trPr>
-        <w:tc>
-          <w:tcPr>
-            <w:tcW w:w="9778" w:type="dxa"/>
-          </w:tcPr>
-          <w:p>
-            <w:r>
-              <w:t>B</w:t>
-            </w:r>
-            <w:r>
-              <w:t>4</w:t>
-            </w:r>
-            <w:r>
-              <w:t xml:space="preserve"> Modulo </w:t>
-            </w:r>
-            <w:r>
-              <w:t>Registrazione Riparazione</w:t>
+        <w:tc>
+          <w:tcPr>
+            <w:tcW w:w="4320" w:type="dxa"/>
+            <w:vMerge/>
+          </w:tcPr>
+          <w:p>
+            <w:pPr>
+              <w:jc w:val="center"/>
+              <w:rPr>
+                <w:rFonts w:ascii="Times New Roman" w:hAnsi="Times New Roman" w:cs="Times New Roman"/>
+                <w:b/>
+                <w:bCs/>
+              </w:rPr>
+            </w:pPr>
+          </w:p>
+        </w:tc>
+        <w:tc>
+          <w:tcPr>
+            <w:tcW w:w="4320" w:type="dxa"/>
+          </w:tcPr>
+          <w:p>
+            <w:pPr>
+              <w:jc w:val="both"/>
+              <w:rPr>
+                <w:rFonts w:ascii="Times New Roman" w:hAnsi="Times New Roman" w:cs="Times New Roman"/>
+              </w:rPr>
+            </w:pPr>
+            <w:r>
+              <w:rPr>
+                <w:rFonts w:ascii="Times New Roman" w:hAnsi="Times New Roman" w:cs="Times New Roman"/>
+              </w:rPr>
+              <w:t>C2 Modulo Registrazione Prodotti</w:t>
             </w:r>
           </w:p>
         </w:tc>
       </w:tr>
       <w:tr>
-        <w:trPr>
-          <w:trHeight w:val="352"/>
-        </w:trPr>
-        <w:tc>
-          <w:tcPr>
-            <w:tcW w:w="9778" w:type="dxa"/>
-          </w:tcPr>
-          <w:p>
-            <w:r>
-              <w:t>B5 Mod</w:t>
-            </w:r>
-            <w:r>
-              <w:t>ulo Emissione Sigillo di Garanzia</w:t>
+        <w:tc>
+          <w:tcPr>
+            <w:tcW w:w="4320" w:type="dxa"/>
+            <w:vMerge/>
+          </w:tcPr>
+          <w:p>
+            <w:pPr>
+              <w:jc w:val="center"/>
+              <w:rPr>
+                <w:rFonts w:ascii="Times New Roman" w:hAnsi="Times New Roman" w:cs="Times New Roman"/>
+                <w:b/>
+                <w:bCs/>
+              </w:rPr>
+            </w:pPr>
+          </w:p>
+        </w:tc>
+        <w:tc>
+          <w:tcPr>
+            <w:tcW w:w="4320" w:type="dxa"/>
+          </w:tcPr>
+          <w:p>
+            <w:pPr>
+              <w:jc w:val="both"/>
+              <w:rPr>
+                <w:rFonts w:ascii="Times New Roman" w:hAnsi="Times New Roman" w:cs="Times New Roman"/>
+              </w:rPr>
+            </w:pPr>
+            <w:r>
+              <w:rPr>
+                <w:rFonts w:ascii="Times New Roman" w:hAnsi="Times New Roman" w:cs="Times New Roman"/>
+              </w:rPr>
+              <w:t>C3 Modulo Gestione Dati Prodotti</w:t>
             </w:r>
           </w:p>
         </w:tc>
       </w:tr>
       <w:tr>
-        <w:trPr>
-          <w:trHeight w:val="352"/>
-        </w:trPr>
-        <w:tc>
-          <w:tcPr>
-            <w:tcW w:w="9778" w:type="dxa"/>
-          </w:tcPr>
-          <w:p>
-            <w:r>
-              <w:t>B6 Modulo raccolta feedback</w:t>
+        <w:tc>
+          <w:tcPr>
+            <w:tcW w:w="4320" w:type="dxa"/>
+            <w:vMerge/>
+          </w:tcPr>
+          <w:p>
+            <w:pPr>
+              <w:jc w:val="center"/>
+              <w:rPr>
+                <w:rFonts w:ascii="Times New Roman" w:hAnsi="Times New Roman" w:cs="Times New Roman"/>
+                <w:b/>
+                <w:bCs/>
+              </w:rPr>
+            </w:pPr>
+          </w:p>
+        </w:tc>
+        <w:tc>
+          <w:tcPr>
+            <w:tcW w:w="4320" w:type="dxa"/>
+          </w:tcPr>
+          <w:p>
+            <w:pPr>
+              <w:jc w:val="both"/>
+              <w:rPr>
+                <w:rFonts w:ascii="Times New Roman" w:hAnsi="Times New Roman" w:cs="Times New Roman"/>
+              </w:rPr>
+            </w:pPr>
+            <w:r>
+              <w:rPr>
+                <w:rFonts w:ascii="Times New Roman" w:hAnsi="Times New Roman" w:cs="Times New Roman"/>
+              </w:rPr>
+              <w:t>C4 Modulo Invio Feedback</w:t>
             </w:r>
           </w:p>
         </w:tc>
       </w:tr>
       <w:tr>
-        <w:trPr>
-          <w:trHeight w:val="352"/>
-        </w:trPr>
-        <w:tc>
-          <w:tcPr>
-            <w:tcW w:w="9778" w:type="dxa"/>
-          </w:tcPr>
-          <w:p>
-            <w:pPr>
-              <w:rPr>
+        <w:tc>
+          <w:tcPr>
+            <w:tcW w:w="4320" w:type="dxa"/>
+            <w:vMerge w:val="restart"/>
+          </w:tcPr>
+          <w:p>
+            <w:pPr>
+              <w:jc w:val="center"/>
+              <w:rPr>
+                <w:rFonts w:ascii="Times New Roman" w:hAnsi="Times New Roman" w:cs="Times New Roman"/>
                 <w:b/>
                 <w:bCs/>
               </w:rPr>
             </w:pPr>
             <w:r>
               <w:rPr>
+                <w:rFonts w:ascii="Times New Roman" w:hAnsi="Times New Roman" w:cs="Times New Roman"/>
                 <w:b/>
                 <w:bCs/>
               </w:rPr>
-              <w:t>C Sottosistema Intermediario</w:t>
+              <w:t>D Sottosistema Riparazioni e Certificazioni</w:t>
+            </w:r>
+          </w:p>
+        </w:tc>
+        <w:tc>
+          <w:tcPr>
+            <w:tcW w:w="4320" w:type="dxa"/>
+          </w:tcPr>
+          <w:p>
+            <w:pPr>
+              <w:jc w:val="both"/>
+              <w:rPr>
+                <w:rFonts w:ascii="Times New Roman" w:hAnsi="Times New Roman" w:cs="Times New Roman"/>
+              </w:rPr>
+            </w:pPr>
+            <w:r>
+              <w:rPr>
+                <w:rFonts w:ascii="Times New Roman" w:hAnsi="Times New Roman" w:cs="Times New Roman"/>
+              </w:rPr>
+              <w:t>D1 Modulo di Accesso</w:t>
             </w:r>
           </w:p>
         </w:tc>
       </w:tr>
       <w:tr>
-        <w:trPr>
-          <w:trHeight w:val="352"/>
-        </w:trPr>
-        <w:tc>
-          <w:tcPr>
-            <w:tcW w:w="9778" w:type="dxa"/>
-          </w:tcPr>
-          <w:p>
-            <w:r>
-              <w:t xml:space="preserve">C1 </w:t>
-            </w:r>
-            <w:r>
-              <w:t>Modulo Gestione</w:t>
-            </w:r>
-            <w:r>
-              <w:t xml:space="preserve"> </w:t>
-            </w:r>
-            <w:r>
-              <w:t>B</w:t>
-            </w:r>
-            <w:r>
-              <w:t>lockchain</w:t>
+        <w:tc>
+          <w:tcPr>
+            <w:tcW w:w="4320" w:type="dxa"/>
+            <w:vMerge/>
+          </w:tcPr>
+          <w:p>
+            <w:pPr>
+              <w:jc w:val="center"/>
+              <w:rPr>
+                <w:rFonts w:ascii="Times New Roman" w:hAnsi="Times New Roman" w:cs="Times New Roman"/>
+                <w:b/>
+                <w:bCs/>
+              </w:rPr>
+            </w:pPr>
+          </w:p>
+        </w:tc>
+        <w:tc>
+          <w:tcPr>
+            <w:tcW w:w="4320" w:type="dxa"/>
+          </w:tcPr>
+          <w:p>
+            <w:pPr>
+              <w:jc w:val="both"/>
+              <w:rPr>
+                <w:rFonts w:ascii="Times New Roman" w:hAnsi="Times New Roman" w:cs="Times New Roman"/>
+              </w:rPr>
+            </w:pPr>
+            <w:r>
+              <w:rPr>
+                <w:rFonts w:ascii="Times New Roman" w:hAnsi="Times New Roman" w:cs="Times New Roman"/>
+              </w:rPr>
+              <w:t>D2 Modulo Riparazioni</w:t>
             </w:r>
           </w:p>
         </w:tc>
       </w:tr>
       <w:tr>
-        <w:trPr>
-          <w:trHeight w:val="352"/>
-        </w:trPr>
-        <w:tc>
-          <w:tcPr>
-            <w:tcW w:w="9778" w:type="dxa"/>
-          </w:tcPr>
-          <w:p>
-            <w:r>
-              <w:t xml:space="preserve">C2 </w:t>
-            </w:r>
-            <w:r>
-              <w:t xml:space="preserve">Modulo </w:t>
-            </w:r>
-            <w:r>
-              <w:t>Gestione F</w:t>
-            </w:r>
-            <w:r>
-              <w:t>eedback</w:t>
+        <w:tc>
+          <w:tcPr>
+            <w:tcW w:w="4320" w:type="dxa"/>
+            <w:vMerge/>
+          </w:tcPr>
+          <w:p>
+            <w:pPr>
+              <w:jc w:val="center"/>
+              <w:rPr>
+                <w:rFonts w:ascii="Times New Roman" w:hAnsi="Times New Roman" w:cs="Times New Roman"/>
+                <w:b/>
+                <w:bCs/>
+              </w:rPr>
+            </w:pPr>
+          </w:p>
+        </w:tc>
+        <w:tc>
+          <w:tcPr>
+            <w:tcW w:w="4320" w:type="dxa"/>
+          </w:tcPr>
+          <w:p>
+            <w:pPr>
+              <w:jc w:val="both"/>
+              <w:rPr>
+                <w:rFonts w:ascii="Times New Roman" w:hAnsi="Times New Roman" w:cs="Times New Roman"/>
+              </w:rPr>
+            </w:pPr>
+            <w:r>
+              <w:rPr>
+                <w:rFonts w:ascii="Times New Roman" w:hAnsi="Times New Roman" w:cs="Times New Roman"/>
+              </w:rPr>
+              <w:t>D3 Modulo Certificazioni</w:t>
             </w:r>
           </w:p>
         </w:tc>
       </w:tr>
       <w:tr>
-        <w:trPr>
-          <w:trHeight w:val="352"/>
-        </w:trPr>
-        <w:tc>
-          <w:tcPr>
-            <w:tcW w:w="9778" w:type="dxa"/>
-          </w:tcPr>
-          <w:p>
-            <w:pPr>
-              <w:rPr>
+        <w:tc>
+          <w:tcPr>
+            <w:tcW w:w="4320" w:type="dxa"/>
+            <w:vMerge w:val="restart"/>
+          </w:tcPr>
+          <w:p>
+            <w:pPr>
+              <w:jc w:val="center"/>
+              <w:rPr>
+                <w:rFonts w:ascii="Times New Roman" w:hAnsi="Times New Roman" w:cs="Times New Roman"/>
                 <w:b/>
                 <w:bCs/>
               </w:rPr>
             </w:pPr>
             <w:r>
               <w:rPr>
+                <w:rFonts w:ascii="Times New Roman" w:hAnsi="Times New Roman" w:cs="Times New Roman"/>
                 <w:b/>
                 <w:bCs/>
               </w:rPr>
-              <w:t>D Sottosistema Produttore</w:t>
+              <w:t>E Sottosistema Front-End</w:t>
+            </w:r>
+          </w:p>
+        </w:tc>
+        <w:tc>
+          <w:tcPr>
+            <w:tcW w:w="4320" w:type="dxa"/>
+          </w:tcPr>
+          <w:p>
+            <w:pPr>
+              <w:jc w:val="both"/>
+              <w:rPr>
+                <w:rFonts w:ascii="Times New Roman" w:hAnsi="Times New Roman" w:cs="Times New Roman"/>
+              </w:rPr>
+            </w:pPr>
+            <w:r>
+              <w:rPr>
+                <w:rFonts w:ascii="Times New Roman" w:hAnsi="Times New Roman" w:cs="Times New Roman"/>
+              </w:rPr>
+              <w:t>E1 Modulo di Accesso</w:t>
             </w:r>
           </w:p>
         </w:tc>
       </w:tr>
       <w:tr>
-        <w:trPr>
-          <w:trHeight w:val="352"/>
-        </w:trPr>
-        <w:tc>
-          <w:tcPr>
-            <w:tcW w:w="9778" w:type="dxa"/>
-          </w:tcPr>
-          <w:p>
-            <w:r>
-              <w:t>D1 Modulo di accesso</w:t>
+        <w:tc>
+          <w:tcPr>
+            <w:tcW w:w="4320" w:type="dxa"/>
+            <w:vMerge/>
+          </w:tcPr>
+          <w:p>
+            <w:pPr>
+              <w:jc w:val="center"/>
+              <w:rPr>
+                <w:rFonts w:ascii="Times New Roman" w:hAnsi="Times New Roman" w:cs="Times New Roman"/>
+                <w:b/>
+                <w:bCs/>
+              </w:rPr>
+            </w:pPr>
+          </w:p>
+        </w:tc>
+        <w:tc>
+          <w:tcPr>
+            <w:tcW w:w="4320" w:type="dxa"/>
+          </w:tcPr>
+          <w:p>
+            <w:pPr>
+              <w:jc w:val="both"/>
+              <w:rPr>
+                <w:rFonts w:ascii="Times New Roman" w:hAnsi="Times New Roman" w:cs="Times New Roman"/>
+              </w:rPr>
+            </w:pPr>
+            <w:r>
+              <w:rPr>
+                <w:rFonts w:ascii="Times New Roman" w:hAnsi="Times New Roman" w:cs="Times New Roman"/>
+              </w:rPr>
+              <w:t>E2 Modulo Acquisto</w:t>
             </w:r>
           </w:p>
         </w:tc>
       </w:tr>
       <w:tr>
-        <w:trPr>
-          <w:trHeight w:val="352"/>
-        </w:trPr>
-        <w:tc>
-          <w:tcPr>
-            <w:tcW w:w="9778" w:type="dxa"/>
-          </w:tcPr>
-          <w:p>
-            <w:r>
-              <w:t>D2</w:t>
-            </w:r>
-            <w:r>
-              <w:t xml:space="preserve"> </w:t>
-            </w:r>
-            <w:r>
-              <w:t>Modulo R</w:t>
-            </w:r>
-            <w:r>
-              <w:t xml:space="preserve">egistrazione </w:t>
-            </w:r>
-            <w:r>
-              <w:t>P</w:t>
-            </w:r>
-            <w:r>
-              <w:t xml:space="preserve">rodotti e </w:t>
-            </w:r>
-            <w:r>
-              <w:t>T</w:t>
-            </w:r>
-            <w:r>
-              <w:t>ag ID</w:t>
+        <w:tc>
+          <w:tcPr>
+            <w:tcW w:w="4320" w:type="dxa"/>
+            <w:vMerge/>
+          </w:tcPr>
+          <w:p>
+            <w:pPr>
+              <w:jc w:val="center"/>
+              <w:rPr>
+                <w:rFonts w:ascii="Times New Roman" w:hAnsi="Times New Roman" w:cs="Times New Roman"/>
+                <w:b/>
+                <w:bCs/>
+              </w:rPr>
+            </w:pPr>
+          </w:p>
+        </w:tc>
+        <w:tc>
+          <w:tcPr>
+            <w:tcW w:w="4320" w:type="dxa"/>
+          </w:tcPr>
+          <w:p>
+            <w:pPr>
+              <w:jc w:val="both"/>
+              <w:rPr>
+                <w:rFonts w:ascii="Times New Roman" w:hAnsi="Times New Roman" w:cs="Times New Roman"/>
+              </w:rPr>
+            </w:pPr>
+            <w:r>
+              <w:rPr>
+                <w:rFonts w:ascii="Times New Roman" w:hAnsi="Times New Roman" w:cs="Times New Roman"/>
+              </w:rPr>
+              <w:t>E3 Modulo Vendita</w:t>
             </w:r>
           </w:p>
         </w:tc>
       </w:tr>
       <w:tr>
-        <w:trPr>
-          <w:trHeight w:val="352"/>
-        </w:trPr>
-        <w:tc>
-          <w:tcPr>
-            <w:tcW w:w="9778" w:type="dxa"/>
-          </w:tcPr>
-          <w:p>
-            <w:r>
-              <w:t xml:space="preserve">D3 </w:t>
-            </w:r>
-            <w:r>
-              <w:t>Modulo G</w:t>
-            </w:r>
-            <w:r>
-              <w:t>estione dati dei prodotti</w:t>
+        <w:tc>
+          <w:tcPr>
+            <w:tcW w:w="4320" w:type="dxa"/>
+            <w:vMerge w:val="restart"/>
+          </w:tcPr>
+          <w:p>
+            <w:pPr>
+              <w:jc w:val="center"/>
+              <w:rPr>
+                <w:rFonts w:ascii="Times New Roman" w:hAnsi="Times New Roman" w:cs="Times New Roman"/>
+                <w:b/>
+                <w:bCs/>
+              </w:rPr>
+            </w:pPr>
+            <w:r>
+              <w:rPr>
+                <w:rFonts w:ascii="Times New Roman" w:hAnsi="Times New Roman" w:cs="Times New Roman"/>
+                <w:b/>
+                <w:bCs/>
+              </w:rPr>
+              <w:t>F Sottosistema Intermediario</w:t>
+            </w:r>
+          </w:p>
+        </w:tc>
+        <w:tc>
+          <w:tcPr>
+            <w:tcW w:w="4320" w:type="dxa"/>
+          </w:tcPr>
+          <w:p>
+            <w:pPr>
+              <w:jc w:val="both"/>
+              <w:rPr>
+                <w:rFonts w:ascii="Times New Roman" w:hAnsi="Times New Roman" w:cs="Times New Roman"/>
+              </w:rPr>
+            </w:pPr>
+            <w:r>
+              <w:rPr>
+                <w:rFonts w:ascii="Times New Roman" w:hAnsi="Times New Roman" w:cs="Times New Roman"/>
+              </w:rPr>
+              <w:t>F1 Modulo Gestione Blockchain</w:t>
             </w:r>
           </w:p>
         </w:tc>
       </w:tr>
       <w:tr>
-        <w:trPr>
-          <w:trHeight w:val="352"/>
-        </w:trPr>
-        <w:tc>
-          <w:tcPr>
-            <w:tcW w:w="9778" w:type="dxa"/>
-          </w:tcPr>
-          <w:p>
-            <w:r>
-              <w:t xml:space="preserve">D4 Modulo invio </w:t>
-            </w:r>
-            <w:r>
-              <w:t>F</w:t>
-            </w:r>
-            <w:r>
-              <w:t>eedback</w:t>
+        <w:tc>
+          <w:tcPr>
+            <w:tcW w:w="4320" w:type="dxa"/>
+            <w:vMerge/>
+          </w:tcPr>
+          <w:p>
+            <w:pPr>
+              <w:jc w:val="center"/>
+              <w:rPr>
+                <w:rFonts w:ascii="Times New Roman" w:hAnsi="Times New Roman" w:cs="Times New Roman"/>
+                <w:b/>
+                <w:bCs/>
+              </w:rPr>
+            </w:pPr>
+          </w:p>
+        </w:tc>
+        <w:tc>
+          <w:tcPr>
+            <w:tcW w:w="4320" w:type="dxa"/>
+          </w:tcPr>
+          <w:p>
+            <w:pPr>
+              <w:jc w:val="both"/>
+              <w:rPr>
+                <w:rFonts w:ascii="Times New Roman" w:hAnsi="Times New Roman" w:cs="Times New Roman"/>
+              </w:rPr>
+            </w:pPr>
+            <w:r>
+              <w:rPr>
+                <w:rFonts w:ascii="Times New Roman" w:hAnsi="Times New Roman" w:cs="Times New Roman"/>
+              </w:rPr>
+              <w:t>F2 Modulo Gestione Feedback</w:t>
             </w:r>
           </w:p>
         </w:tc>
       </w:tr>
       <w:tr>
-        <w:trPr>
-          <w:trHeight w:val="352"/>
-        </w:trPr>
-        <w:tc>
-          <w:tcPr>
-            <w:tcW w:w="9778" w:type="dxa"/>
-          </w:tcPr>
-          <w:p>
-            <w:pPr>
-              <w:rPr>
+        <w:tc>
+          <w:tcPr>
+            <w:tcW w:w="4320" w:type="dxa"/>
+            <w:vMerge w:val="restart"/>
+          </w:tcPr>
+          <w:p>
+            <w:pPr>
+              <w:jc w:val="center"/>
+              <w:rPr>
+                <w:rFonts w:ascii="Times New Roman" w:hAnsi="Times New Roman" w:cs="Times New Roman"/>
                 <w:b/>
                 <w:bCs/>
               </w:rPr>
             </w:pPr>
             <w:r>
               <w:rPr>
+                <w:rFonts w:ascii="Times New Roman" w:hAnsi="Times New Roman" w:cs="Times New Roman"/>
                 <w:b/>
                 <w:bCs/>
               </w:rPr>
-              <w:t xml:space="preserve">E Sottosistema Riparazioni e Certificazioni </w:t>
+              <w:t>G Integrazione / Testing complessivo e Deployment</w:t>
+            </w:r>
+          </w:p>
+        </w:tc>
+        <w:tc>
+          <w:tcPr>
+            <w:tcW w:w="4320" w:type="dxa"/>
+          </w:tcPr>
+          <w:p>
+            <w:pPr>
+              <w:jc w:val="both"/>
+              <w:rPr>
+                <w:rFonts w:ascii="Times New Roman" w:hAnsi="Times New Roman" w:cs="Times New Roman"/>
+              </w:rPr>
+            </w:pPr>
+            <w:r>
+              <w:rPr>
+                <w:rFonts w:ascii="Times New Roman" w:hAnsi="Times New Roman" w:cs="Times New Roman"/>
+              </w:rPr>
+              <w:t>G1 Integrazione / Testing Complessivo</w:t>
             </w:r>
           </w:p>
         </w:tc>
       </w:tr>
       <w:tr>
-        <w:trPr>
-          <w:trHeight w:val="352"/>
-        </w:trPr>
-        <w:tc>
-          <w:tcPr>
-            <w:tcW w:w="9778" w:type="dxa"/>
-          </w:tcPr>
-          <w:p>
-            <w:r>
-              <w:t>E1 Modulo di accesso</w:t>
-            </w:r>
-          </w:p>
-        </w:tc>
-      </w:tr>
-      <w:tr>
-        <w:trPr>
-          <w:trHeight w:val="352"/>
-        </w:trPr>
-        <w:tc>
-          <w:tcPr>
-            <w:tcW w:w="9778" w:type="dxa"/>
-          </w:tcPr>
-          <w:p>
-            <w:r>
-              <w:t xml:space="preserve">E2 </w:t>
-            </w:r>
-            <w:r>
-              <w:t>Modulo</w:t>
-            </w:r>
-            <w:r>
-              <w:t xml:space="preserve"> </w:t>
-            </w:r>
-            <w:r>
-              <w:t>R</w:t>
-            </w:r>
-            <w:r>
-              <w:t>iparazioni</w:t>
-            </w:r>
-          </w:p>
-        </w:tc>
-      </w:tr>
-      <w:tr>
-        <w:trPr>
-          <w:trHeight w:val="352"/>
-        </w:trPr>
-        <w:tc>
-          <w:tcPr>
-            <w:tcW w:w="9778" w:type="dxa"/>
-          </w:tcPr>
-          <w:p>
-            <w:r>
-              <w:t xml:space="preserve">E3 </w:t>
-            </w:r>
-            <w:r>
-              <w:t xml:space="preserve">Modulo </w:t>
-            </w:r>
-            <w:r>
-              <w:t>Certificazioni</w:t>
-            </w:r>
-          </w:p>
-        </w:tc>
-      </w:tr>
-      <w:tr>
-        <w:trPr>
-          <w:trHeight w:val="352"/>
-        </w:trPr>
-        <w:tc>
-          <w:tcPr>
-            <w:tcW w:w="9778" w:type="dxa"/>
-          </w:tcPr>
-          <w:p>
-            <w:pPr>
-              <w:rPr>
-                <w:b/>
-                <w:bCs/>
-              </w:rPr>
-            </w:pPr>
-            <w:r>
-              <w:rPr>
-                <w:b/>
-                <w:bCs/>
-              </w:rPr>
-              <w:t>F Sottosistema Front-End</w:t>
-            </w:r>
-          </w:p>
-        </w:tc>
-      </w:tr>
-      <w:tr>
-        <w:trPr>
-          <w:trHeight w:val="352"/>
-        </w:trPr>
-        <w:tc>
-          <w:tcPr>
-            <w:tcW w:w="9778" w:type="dxa"/>
-          </w:tcPr>
-          <w:p>
-            <w:r>
-              <w:t>F1 Modulo di accesso</w:t>
-            </w:r>
-          </w:p>
-        </w:tc>
-      </w:tr>
-      <w:tr>
-        <w:trPr>
-          <w:trHeight w:val="352"/>
-        </w:trPr>
-        <w:tc>
-          <w:tcPr>
-            <w:tcW w:w="9778" w:type="dxa"/>
-          </w:tcPr>
-          <w:p>
-            <w:r>
-              <w:t xml:space="preserve">F2 </w:t>
-            </w:r>
-            <w:r>
-              <w:t xml:space="preserve">Modulo </w:t>
-            </w:r>
-            <w:r>
-              <w:t>Cliente</w:t>
-            </w:r>
-          </w:p>
-        </w:tc>
-      </w:tr>
-      <w:tr>
-        <w:trPr>
-          <w:trHeight w:val="352"/>
-        </w:trPr>
-        <w:tc>
-          <w:tcPr>
-            <w:tcW w:w="9778" w:type="dxa"/>
-          </w:tcPr>
-          <w:p>
-            <w:r>
-              <w:t>F4 Modulo Vendita</w:t>
-            </w:r>
-          </w:p>
-        </w:tc>
-      </w:tr>
-      <w:tr>
-        <w:trPr>
-          <w:trHeight w:val="352"/>
-        </w:trPr>
-        <w:tc>
-          <w:tcPr>
-            <w:tcW w:w="9778" w:type="dxa"/>
-          </w:tcPr>
-          <w:p>
-            <w:pPr>
-              <w:tabs>
-                <w:tab w:val="left" w:pos="3833"/>
-              </w:tabs>
-            </w:pPr>
-            <w:r>
-              <w:t>F</w:t>
-            </w:r>
-            <w:r>
-              <w:t>5</w:t>
-            </w:r>
-            <w:r>
-              <w:t xml:space="preserve"> </w:t>
-            </w:r>
-            <w:r>
-              <w:t>Modulo Acquisto</w:t>
-            </w:r>
-            <w:r>
-              <w:t xml:space="preserve"> Cliente</w:t>
-            </w:r>
-          </w:p>
-        </w:tc>
-      </w:tr>
-      <w:tr>
-        <w:trPr>
-          <w:trHeight w:val="352"/>
-        </w:trPr>
-        <w:tc>
-          <w:tcPr>
-            <w:tcW w:w="9778" w:type="dxa"/>
-          </w:tcPr>
-          <w:p>
-            <w:pPr>
-              <w:rPr>
-                <w:b/>
-                <w:bCs/>
-              </w:rPr>
-            </w:pPr>
-            <w:r>
-              <w:rPr>
-                <w:b/>
-                <w:bCs/>
-              </w:rPr>
-              <w:t>G Integrazione/Testing complessivo e Deployment</w:t>
-            </w:r>
-          </w:p>
-        </w:tc>
-      </w:tr>
-      <w:tr>
-        <w:trPr>
-          <w:trHeight w:val="352"/>
-        </w:trPr>
-        <w:tc>
-          <w:tcPr>
-            <w:tcW w:w="9778" w:type="dxa"/>
-          </w:tcPr>
-          <w:p>
-            <w:r>
-              <w:t>G1 Integrazione/Testing complessivo</w:t>
-            </w:r>
-          </w:p>
-        </w:tc>
-      </w:tr>
-      <w:tr>
-        <w:trPr>
-          <w:trHeight w:val="352"/>
-        </w:trPr>
-        <w:tc>
-          <w:tcPr>
-            <w:tcW w:w="9778" w:type="dxa"/>
-          </w:tcPr>
-          <w:p>
-            <w:r>
+        <w:tc>
+          <w:tcPr>
+            <w:tcW w:w="4320" w:type="dxa"/>
+            <w:vMerge/>
+          </w:tcPr>
+          <w:p>
+            <w:pPr>
+              <w:jc w:val="center"/>
+              <w:rPr>
+                <w:rFonts w:ascii="Times New Roman" w:hAnsi="Times New Roman" w:cs="Times New Roman"/>
+              </w:rPr>
+            </w:pPr>
+          </w:p>
+        </w:tc>
+        <w:tc>
+          <w:tcPr>
+            <w:tcW w:w="4320" w:type="dxa"/>
+          </w:tcPr>
+          <w:p>
+            <w:pPr>
+              <w:jc w:val="both"/>
+              <w:rPr>
+                <w:rFonts w:ascii="Times New Roman" w:hAnsi="Times New Roman" w:cs="Times New Roman"/>
+              </w:rPr>
+            </w:pPr>
+            <w:r>
+              <w:rPr>
+                <w:rFonts w:ascii="Times New Roman" w:hAnsi="Times New Roman" w:cs="Times New Roman"/>
+              </w:rPr>
               <w:t>G2 Deployment</w:t>
             </w:r>
           </w:p>
         </w:tc>
       </w:tr>
     </w:tbl>
+    <w:p>
+      <w:pPr>
+        <w:jc w:val="center"/>
+        <w:rPr>
+          <w:rFonts w:ascii="Times New Roman" w:hAnsi="Times New Roman" w:cs="Times New Roman"/>
+        </w:rPr>
+      </w:pPr>
+    </w:p>
     <w:p/>
     <w:sectPr>
       <w:pgSz w:w="11906" w:h="16838"/>
@@ -2560,7 +2976,7 @@
     <w:lsdException w:name="Table Web 2" w:semiHidden="1" w:unhideWhenUsed="1"/>
     <w:lsdException w:name="Table Web 3" w:semiHidden="1" w:unhideWhenUsed="1"/>
     <w:lsdException w:name="Balloon Text" w:semiHidden="1" w:unhideWhenUsed="1"/>
-    <w:lsdException w:name="Table Grid" w:uiPriority="39"/>
+    <w:lsdException w:name="Table Grid" w:uiPriority="59"/>
     <w:lsdException w:name="Table Theme" w:semiHidden="1" w:unhideWhenUsed="1"/>
     <w:lsdException w:name="Placeholder Text" w:semiHidden="1"/>
     <w:lsdException w:name="No Spacing" w:uiPriority="1" w:qFormat="1"/>
@@ -3324,7 +3740,7 @@
   <w:style w:type="table" w:styleId="Grigliatabella">
     <w:name w:val="Table Grid"/>
     <w:basedOn w:val="Tabellanormale"/>
-    <w:uiPriority w:val="39"/>
+    <w:uiPriority w:val="59"/>
     <w:rsid w:val="00091154"/>
     <w:pPr>
       <w:spacing w:after="0" w:line="240" w:lineRule="auto"/>

</xml_diff>